<commit_message>
Documentation File is updated
</commit_message>
<xml_diff>
--- a/RelatGold/Gene2DrugAssociationGoldStandard/Documentation/Drug_gene_association.docx
+++ b/RelatGold/Gene2DrugAssociationGoldStandard/Documentation/Drug_gene_association.docx
@@ -27,7 +27,27 @@
           <w:sz w:val="28"/>
           <w:szCs w:val="28"/>
         </w:rPr>
-        <w:t>Comparative Toxicogenomics Database</w:t>
+        <w:t xml:space="preserve">Comparative </w:t>
+      </w:r>
+      <w:proofErr w:type="spellStart"/>
+      <w:r>
+        <w:rPr>
+          <w:rFonts w:ascii="Times New Roman" w:hAnsi="Times New Roman" w:cs="Times New Roman"/>
+          <w:b/>
+          <w:sz w:val="28"/>
+          <w:szCs w:val="28"/>
+        </w:rPr>
+        <w:t>Toxicogenomics</w:t>
+      </w:r>
+      <w:proofErr w:type="spellEnd"/>
+      <w:r>
+        <w:rPr>
+          <w:rFonts w:ascii="Times New Roman" w:hAnsi="Times New Roman" w:cs="Times New Roman"/>
+          <w:b/>
+          <w:sz w:val="28"/>
+          <w:szCs w:val="28"/>
+        </w:rPr>
+        <w:t xml:space="preserve"> Database</w:t>
       </w:r>
       <w:r>
         <w:rPr>
@@ -242,7 +262,87 @@
           <w:sz w:val="24"/>
           <w:szCs w:val="24"/>
         </w:rPr>
-        <w:t>/src/edu/uom/med/ctdProcessor/</w:t>
+        <w:t>/</w:t>
+      </w:r>
+      <w:proofErr w:type="spellStart"/>
+      <w:r>
+        <w:rPr>
+          <w:rFonts w:ascii="Times New Roman" w:hAnsi="Times New Roman" w:cs="Times New Roman"/>
+          <w:color w:val="2E74B5" w:themeColor="accent5" w:themeShade="BF"/>
+          <w:sz w:val="24"/>
+          <w:szCs w:val="24"/>
+        </w:rPr>
+        <w:t>src</w:t>
+      </w:r>
+      <w:proofErr w:type="spellEnd"/>
+      <w:r>
+        <w:rPr>
+          <w:rFonts w:ascii="Times New Roman" w:hAnsi="Times New Roman" w:cs="Times New Roman"/>
+          <w:color w:val="2E74B5" w:themeColor="accent5" w:themeShade="BF"/>
+          <w:sz w:val="24"/>
+          <w:szCs w:val="24"/>
+        </w:rPr>
+        <w:t>/</w:t>
+      </w:r>
+      <w:proofErr w:type="spellStart"/>
+      <w:r>
+        <w:rPr>
+          <w:rFonts w:ascii="Times New Roman" w:hAnsi="Times New Roman" w:cs="Times New Roman"/>
+          <w:color w:val="2E74B5" w:themeColor="accent5" w:themeShade="BF"/>
+          <w:sz w:val="24"/>
+          <w:szCs w:val="24"/>
+        </w:rPr>
+        <w:t>edu</w:t>
+      </w:r>
+      <w:proofErr w:type="spellEnd"/>
+      <w:r>
+        <w:rPr>
+          <w:rFonts w:ascii="Times New Roman" w:hAnsi="Times New Roman" w:cs="Times New Roman"/>
+          <w:color w:val="2E74B5" w:themeColor="accent5" w:themeShade="BF"/>
+          <w:sz w:val="24"/>
+          <w:szCs w:val="24"/>
+        </w:rPr>
+        <w:t>/</w:t>
+      </w:r>
+      <w:proofErr w:type="spellStart"/>
+      <w:r>
+        <w:rPr>
+          <w:rFonts w:ascii="Times New Roman" w:hAnsi="Times New Roman" w:cs="Times New Roman"/>
+          <w:color w:val="2E74B5" w:themeColor="accent5" w:themeShade="BF"/>
+          <w:sz w:val="24"/>
+          <w:szCs w:val="24"/>
+        </w:rPr>
+        <w:t>uom</w:t>
+      </w:r>
+      <w:proofErr w:type="spellEnd"/>
+      <w:r>
+        <w:rPr>
+          <w:rFonts w:ascii="Times New Roman" w:hAnsi="Times New Roman" w:cs="Times New Roman"/>
+          <w:color w:val="2E74B5" w:themeColor="accent5" w:themeShade="BF"/>
+          <w:sz w:val="24"/>
+          <w:szCs w:val="24"/>
+        </w:rPr>
+        <w:t>/med/</w:t>
+      </w:r>
+      <w:proofErr w:type="spellStart"/>
+      <w:r>
+        <w:rPr>
+          <w:rFonts w:ascii="Times New Roman" w:hAnsi="Times New Roman" w:cs="Times New Roman"/>
+          <w:color w:val="2E74B5" w:themeColor="accent5" w:themeShade="BF"/>
+          <w:sz w:val="24"/>
+          <w:szCs w:val="24"/>
+        </w:rPr>
+        <w:t>ctdProcessor</w:t>
+      </w:r>
+      <w:proofErr w:type="spellEnd"/>
+      <w:r>
+        <w:rPr>
+          <w:rFonts w:ascii="Times New Roman" w:hAnsi="Times New Roman" w:cs="Times New Roman"/>
+          <w:color w:val="2E74B5" w:themeColor="accent5" w:themeShade="BF"/>
+          <w:sz w:val="24"/>
+          <w:szCs w:val="24"/>
+        </w:rPr>
+        <w:t>/</w:t>
       </w:r>
       <w:r>
         <w:rPr>
@@ -311,21 +411,55 @@
           <w:rFonts w:ascii="Times New Roman" w:hAnsi="Times New Roman" w:cs="Times New Roman"/>
           <w:i/>
         </w:rPr>
-        <w:t>$ javac Preprocessor.java</w:t>
-      </w:r>
-    </w:p>
-    <w:p>
-      <w:pPr>
-        <w:rPr>
-          <w:rFonts w:ascii="Times New Roman" w:hAnsi="Times New Roman" w:cs="Times New Roman"/>
-        </w:rPr>
-      </w:pPr>
-      <w:r>
-        <w:rPr>
-          <w:rFonts w:ascii="Times New Roman" w:hAnsi="Times New Roman" w:cs="Times New Roman"/>
-          <w:i/>
-        </w:rPr>
-        <w:t>$ java Preprocessor</w:t>
+        <w:t xml:space="preserve">$ </w:t>
+      </w:r>
+      <w:proofErr w:type="spellStart"/>
+      <w:proofErr w:type="gramStart"/>
+      <w:r>
+        <w:rPr>
+          <w:rFonts w:ascii="Times New Roman" w:hAnsi="Times New Roman" w:cs="Times New Roman"/>
+          <w:i/>
+        </w:rPr>
+        <w:t>javac</w:t>
+      </w:r>
+      <w:proofErr w:type="spellEnd"/>
+      <w:proofErr w:type="gramEnd"/>
+      <w:r>
+        <w:rPr>
+          <w:rFonts w:ascii="Times New Roman" w:hAnsi="Times New Roman" w:cs="Times New Roman"/>
+          <w:i/>
+        </w:rPr>
+        <w:t xml:space="preserve"> Preprocessor.java</w:t>
+      </w:r>
+    </w:p>
+    <w:p>
+      <w:pPr>
+        <w:rPr>
+          <w:rFonts w:ascii="Times New Roman" w:hAnsi="Times New Roman" w:cs="Times New Roman"/>
+        </w:rPr>
+      </w:pPr>
+      <w:r>
+        <w:rPr>
+          <w:rFonts w:ascii="Times New Roman" w:hAnsi="Times New Roman" w:cs="Times New Roman"/>
+          <w:i/>
+        </w:rPr>
+        <w:t xml:space="preserve">$ </w:t>
+      </w:r>
+      <w:proofErr w:type="gramStart"/>
+      <w:r>
+        <w:rPr>
+          <w:rFonts w:ascii="Times New Roman" w:hAnsi="Times New Roman" w:cs="Times New Roman"/>
+          <w:i/>
+        </w:rPr>
+        <w:t>java</w:t>
+      </w:r>
+      <w:proofErr w:type="gramEnd"/>
+      <w:r>
+        <w:rPr>
+          <w:rFonts w:ascii="Times New Roman" w:hAnsi="Times New Roman" w:cs="Times New Roman"/>
+          <w:i/>
+        </w:rPr>
+        <w:t xml:space="preserve"> Preprocessor</w:t>
       </w:r>
       <w:r>
         <w:rPr>
@@ -348,6 +482,7 @@
         </w:rPr>
         <w:t xml:space="preserve"> </w:t>
       </w:r>
+      <w:proofErr w:type="spellStart"/>
       <w:r>
         <w:rPr>
           <w:rFonts w:ascii="Times New Roman" w:hAnsi="Times New Roman" w:cs="Times New Roman"/>
@@ -355,6 +490,7 @@
         </w:rPr>
         <w:t>OUTPUT_FILE_noIntroSection</w:t>
       </w:r>
+      <w:proofErr w:type="spellEnd"/>
     </w:p>
     <w:p>
       <w:pPr>
@@ -405,7 +541,87 @@
           <w:sz w:val="24"/>
           <w:szCs w:val="24"/>
         </w:rPr>
-        <w:t>/src/edu/uom/med/ctdProcessor/</w:t>
+        <w:t>/</w:t>
+      </w:r>
+      <w:proofErr w:type="spellStart"/>
+      <w:r>
+        <w:rPr>
+          <w:rFonts w:ascii="Times New Roman" w:hAnsi="Times New Roman" w:cs="Times New Roman"/>
+          <w:color w:val="2E74B5" w:themeColor="accent5" w:themeShade="BF"/>
+          <w:sz w:val="24"/>
+          <w:szCs w:val="24"/>
+        </w:rPr>
+        <w:t>src</w:t>
+      </w:r>
+      <w:proofErr w:type="spellEnd"/>
+      <w:r>
+        <w:rPr>
+          <w:rFonts w:ascii="Times New Roman" w:hAnsi="Times New Roman" w:cs="Times New Roman"/>
+          <w:color w:val="2E74B5" w:themeColor="accent5" w:themeShade="BF"/>
+          <w:sz w:val="24"/>
+          <w:szCs w:val="24"/>
+        </w:rPr>
+        <w:t>/</w:t>
+      </w:r>
+      <w:proofErr w:type="spellStart"/>
+      <w:r>
+        <w:rPr>
+          <w:rFonts w:ascii="Times New Roman" w:hAnsi="Times New Roman" w:cs="Times New Roman"/>
+          <w:color w:val="2E74B5" w:themeColor="accent5" w:themeShade="BF"/>
+          <w:sz w:val="24"/>
+          <w:szCs w:val="24"/>
+        </w:rPr>
+        <w:t>edu</w:t>
+      </w:r>
+      <w:proofErr w:type="spellEnd"/>
+      <w:r>
+        <w:rPr>
+          <w:rFonts w:ascii="Times New Roman" w:hAnsi="Times New Roman" w:cs="Times New Roman"/>
+          <w:color w:val="2E74B5" w:themeColor="accent5" w:themeShade="BF"/>
+          <w:sz w:val="24"/>
+          <w:szCs w:val="24"/>
+        </w:rPr>
+        <w:t>/</w:t>
+      </w:r>
+      <w:proofErr w:type="spellStart"/>
+      <w:r>
+        <w:rPr>
+          <w:rFonts w:ascii="Times New Roman" w:hAnsi="Times New Roman" w:cs="Times New Roman"/>
+          <w:color w:val="2E74B5" w:themeColor="accent5" w:themeShade="BF"/>
+          <w:sz w:val="24"/>
+          <w:szCs w:val="24"/>
+        </w:rPr>
+        <w:t>uom</w:t>
+      </w:r>
+      <w:proofErr w:type="spellEnd"/>
+      <w:r>
+        <w:rPr>
+          <w:rFonts w:ascii="Times New Roman" w:hAnsi="Times New Roman" w:cs="Times New Roman"/>
+          <w:color w:val="2E74B5" w:themeColor="accent5" w:themeShade="BF"/>
+          <w:sz w:val="24"/>
+          <w:szCs w:val="24"/>
+        </w:rPr>
+        <w:t>/med/</w:t>
+      </w:r>
+      <w:proofErr w:type="spellStart"/>
+      <w:r>
+        <w:rPr>
+          <w:rFonts w:ascii="Times New Roman" w:hAnsi="Times New Roman" w:cs="Times New Roman"/>
+          <w:color w:val="2E74B5" w:themeColor="accent5" w:themeShade="BF"/>
+          <w:sz w:val="24"/>
+          <w:szCs w:val="24"/>
+        </w:rPr>
+        <w:t>ctdProcessor</w:t>
+      </w:r>
+      <w:proofErr w:type="spellEnd"/>
+      <w:r>
+        <w:rPr>
+          <w:rFonts w:ascii="Times New Roman" w:hAnsi="Times New Roman" w:cs="Times New Roman"/>
+          <w:color w:val="2E74B5" w:themeColor="accent5" w:themeShade="BF"/>
+          <w:sz w:val="24"/>
+          <w:szCs w:val="24"/>
+        </w:rPr>
+        <w:t>/</w:t>
       </w:r>
       <w:r>
         <w:rPr>
@@ -453,7 +669,25 @@
           <w:rFonts w:ascii="Times New Roman" w:hAnsi="Times New Roman" w:cs="Times New Roman"/>
           <w:i/>
         </w:rPr>
-        <w:t xml:space="preserve">$ javac </w:t>
+        <w:t xml:space="preserve">$ </w:t>
+      </w:r>
+      <w:proofErr w:type="spellStart"/>
+      <w:proofErr w:type="gramStart"/>
+      <w:r>
+        <w:rPr>
+          <w:rFonts w:ascii="Times New Roman" w:hAnsi="Times New Roman" w:cs="Times New Roman"/>
+          <w:i/>
+        </w:rPr>
+        <w:t>javac</w:t>
+      </w:r>
+      <w:proofErr w:type="spellEnd"/>
+      <w:proofErr w:type="gramEnd"/>
+      <w:r>
+        <w:rPr>
+          <w:rFonts w:ascii="Times New Roman" w:hAnsi="Times New Roman" w:cs="Times New Roman"/>
+          <w:i/>
+        </w:rPr>
+        <w:t xml:space="preserve"> </w:t>
       </w:r>
       <w:r>
         <w:rPr>
@@ -483,8 +717,25 @@
           <w:rFonts w:ascii="Times New Roman" w:hAnsi="Times New Roman" w:cs="Times New Roman"/>
           <w:i/>
         </w:rPr>
-        <w:t xml:space="preserve">$ java </w:t>
-      </w:r>
+        <w:t xml:space="preserve">$ </w:t>
+      </w:r>
+      <w:proofErr w:type="gramStart"/>
+      <w:r>
+        <w:rPr>
+          <w:rFonts w:ascii="Times New Roman" w:hAnsi="Times New Roman" w:cs="Times New Roman"/>
+          <w:i/>
+        </w:rPr>
+        <w:t>java</w:t>
+      </w:r>
+      <w:proofErr w:type="gramEnd"/>
+      <w:r>
+        <w:rPr>
+          <w:rFonts w:ascii="Times New Roman" w:hAnsi="Times New Roman" w:cs="Times New Roman"/>
+          <w:i/>
+        </w:rPr>
+        <w:t xml:space="preserve"> </w:t>
+      </w:r>
+      <w:proofErr w:type="spellStart"/>
       <w:r>
         <w:rPr>
           <w:rFonts w:ascii="Times New Roman" w:hAnsi="Times New Roman" w:cs="Times New Roman"/>
@@ -492,6 +743,7 @@
         </w:rPr>
         <w:t>HumanRecordsCollector</w:t>
       </w:r>
+      <w:proofErr w:type="spellEnd"/>
       <w:r>
         <w:rPr>
           <w:rFonts w:ascii="Times New Roman" w:hAnsi="Times New Roman" w:cs="Times New Roman"/>
@@ -499,6 +751,7 @@
         </w:rPr>
         <w:t xml:space="preserve"> </w:t>
       </w:r>
+      <w:proofErr w:type="spellStart"/>
       <w:r>
         <w:rPr>
           <w:rFonts w:ascii="Times New Roman" w:hAnsi="Times New Roman" w:cs="Times New Roman"/>
@@ -506,13 +759,23 @@
         </w:rPr>
         <w:t>OUTPUT_FILE_noIntroSection</w:t>
       </w:r>
-      <w:r>
-        <w:rPr>
-          <w:rFonts w:ascii="Times New Roman" w:hAnsi="Times New Roman" w:cs="Times New Roman"/>
-          <w:i/>
-        </w:rPr>
-        <w:t xml:space="preserve"> OUTPUT_FILE_human</w:t>
-      </w:r>
+      <w:proofErr w:type="spellEnd"/>
+      <w:r>
+        <w:rPr>
+          <w:rFonts w:ascii="Times New Roman" w:hAnsi="Times New Roman" w:cs="Times New Roman"/>
+          <w:i/>
+        </w:rPr>
+        <w:t xml:space="preserve"> </w:t>
+      </w:r>
+      <w:proofErr w:type="spellStart"/>
+      <w:r>
+        <w:rPr>
+          <w:rFonts w:ascii="Times New Roman" w:hAnsi="Times New Roman" w:cs="Times New Roman"/>
+          <w:i/>
+        </w:rPr>
+        <w:t>OUTPUT_FILE_human</w:t>
+      </w:r>
+      <w:proofErr w:type="spellEnd"/>
     </w:p>
     <w:p>
       <w:pPr>
@@ -623,8 +886,25 @@
           <w:rFonts w:ascii="Times New Roman" w:hAnsi="Times New Roman" w:cs="Times New Roman"/>
           <w:i/>
         </w:rPr>
-        <w:t xml:space="preserve">$ cut -f1,4 </w:t>
-      </w:r>
+        <w:t xml:space="preserve">$ </w:t>
+      </w:r>
+      <w:proofErr w:type="gramStart"/>
+      <w:r>
+        <w:rPr>
+          <w:rFonts w:ascii="Times New Roman" w:hAnsi="Times New Roman" w:cs="Times New Roman"/>
+          <w:i/>
+        </w:rPr>
+        <w:t>cut</w:t>
+      </w:r>
+      <w:proofErr w:type="gramEnd"/>
+      <w:r>
+        <w:rPr>
+          <w:rFonts w:ascii="Times New Roman" w:hAnsi="Times New Roman" w:cs="Times New Roman"/>
+          <w:i/>
+        </w:rPr>
+        <w:t xml:space="preserve"> -f1,4 </w:t>
+      </w:r>
+      <w:proofErr w:type="spellStart"/>
       <w:r>
         <w:rPr>
           <w:rFonts w:ascii="Times New Roman" w:hAnsi="Times New Roman" w:cs="Times New Roman"/>
@@ -632,12 +912,29 @@
         </w:rPr>
         <w:t>OUTPUT_FILE_human</w:t>
       </w:r>
-      <w:r>
-        <w:rPr>
-          <w:rFonts w:ascii="Times New Roman" w:hAnsi="Times New Roman" w:cs="Times New Roman"/>
-          <w:i/>
-        </w:rPr>
-        <w:t xml:space="preserve"> | sort | uniq &gt; </w:t>
+      <w:proofErr w:type="spellEnd"/>
+      <w:r>
+        <w:rPr>
+          <w:rFonts w:ascii="Times New Roman" w:hAnsi="Times New Roman" w:cs="Times New Roman"/>
+          <w:i/>
+        </w:rPr>
+        <w:t xml:space="preserve"> | sort | </w:t>
+      </w:r>
+      <w:proofErr w:type="spellStart"/>
+      <w:r>
+        <w:rPr>
+          <w:rFonts w:ascii="Times New Roman" w:hAnsi="Times New Roman" w:cs="Times New Roman"/>
+          <w:i/>
+        </w:rPr>
+        <w:t>uniq</w:t>
+      </w:r>
+      <w:proofErr w:type="spellEnd"/>
+      <w:r>
+        <w:rPr>
+          <w:rFonts w:ascii="Times New Roman" w:hAnsi="Times New Roman" w:cs="Times New Roman"/>
+          <w:i/>
+        </w:rPr>
+        <w:t xml:space="preserve"> &gt; </w:t>
       </w:r>
       <w:r>
         <w:rPr>
@@ -915,7 +1212,25 @@
           <w:rFonts w:ascii="Times New Roman" w:hAnsi="Times New Roman" w:cs="Times New Roman"/>
           <w:i/>
         </w:rPr>
-        <w:t xml:space="preserve">$ javac </w:t>
+        <w:t xml:space="preserve">$ </w:t>
+      </w:r>
+      <w:proofErr w:type="spellStart"/>
+      <w:proofErr w:type="gramStart"/>
+      <w:r>
+        <w:rPr>
+          <w:rFonts w:ascii="Times New Roman" w:hAnsi="Times New Roman" w:cs="Times New Roman"/>
+          <w:i/>
+        </w:rPr>
+        <w:t>javac</w:t>
+      </w:r>
+      <w:proofErr w:type="spellEnd"/>
+      <w:proofErr w:type="gramEnd"/>
+      <w:r>
+        <w:rPr>
+          <w:rFonts w:ascii="Times New Roman" w:hAnsi="Times New Roman" w:cs="Times New Roman"/>
+          <w:i/>
+        </w:rPr>
+        <w:t xml:space="preserve"> </w:t>
       </w:r>
       <w:r>
         <w:rPr>
@@ -937,8 +1252,33 @@
           <w:rFonts w:ascii="Times New Roman" w:hAnsi="Times New Roman" w:cs="Times New Roman"/>
           <w:i/>
         </w:rPr>
-        <w:t>$ java GeneDrugRelationshipExtractor</w:t>
-      </w:r>
+        <w:t xml:space="preserve">$ </w:t>
+      </w:r>
+      <w:proofErr w:type="gramStart"/>
+      <w:r>
+        <w:rPr>
+          <w:rFonts w:ascii="Times New Roman" w:hAnsi="Times New Roman" w:cs="Times New Roman"/>
+          <w:i/>
+        </w:rPr>
+        <w:t>java</w:t>
+      </w:r>
+      <w:proofErr w:type="gramEnd"/>
+      <w:r>
+        <w:rPr>
+          <w:rFonts w:ascii="Times New Roman" w:hAnsi="Times New Roman" w:cs="Times New Roman"/>
+          <w:i/>
+        </w:rPr>
+        <w:t xml:space="preserve"> </w:t>
+      </w:r>
+      <w:proofErr w:type="spellStart"/>
+      <w:r>
+        <w:rPr>
+          <w:rFonts w:ascii="Times New Roman" w:hAnsi="Times New Roman" w:cs="Times New Roman"/>
+          <w:i/>
+        </w:rPr>
+        <w:t>GeneDrugRelationshipExtractor</w:t>
+      </w:r>
+      <w:proofErr w:type="spellEnd"/>
       <w:r>
         <w:rPr>
           <w:rFonts w:ascii="Times New Roman" w:hAnsi="Times New Roman" w:cs="Times New Roman"/>
@@ -1015,7 +1355,23 @@
           <w:rFonts w:ascii="Times New Roman" w:hAnsi="Times New Roman" w:cs="Times New Roman"/>
           <w:i/>
         </w:rPr>
-        <w:t xml:space="preserve">$ cut -f2,1 </w:t>
+        <w:t xml:space="preserve">$ </w:t>
+      </w:r>
+      <w:proofErr w:type="gramStart"/>
+      <w:r>
+        <w:rPr>
+          <w:rFonts w:ascii="Times New Roman" w:hAnsi="Times New Roman" w:cs="Times New Roman"/>
+          <w:i/>
+        </w:rPr>
+        <w:t>cut</w:t>
+      </w:r>
+      <w:proofErr w:type="gramEnd"/>
+      <w:r>
+        <w:rPr>
+          <w:rFonts w:ascii="Times New Roman" w:hAnsi="Times New Roman" w:cs="Times New Roman"/>
+          <w:i/>
+        </w:rPr>
+        <w:t xml:space="preserve"> -f2,1 </w:t>
       </w:r>
       <w:r>
         <w:rPr>
@@ -1029,8 +1385,25 @@
           <w:rFonts w:ascii="Times New Roman" w:hAnsi="Times New Roman" w:cs="Times New Roman"/>
           <w:i/>
         </w:rPr>
-        <w:t xml:space="preserve"> | awk -F'\t' '{ print $2 "\t" $1}' &gt; </w:t>
-      </w:r>
+        <w:t xml:space="preserve"> | </w:t>
+      </w:r>
+      <w:proofErr w:type="spellStart"/>
+      <w:r>
+        <w:rPr>
+          <w:rFonts w:ascii="Times New Roman" w:hAnsi="Times New Roman" w:cs="Times New Roman"/>
+          <w:i/>
+        </w:rPr>
+        <w:t>awk</w:t>
+      </w:r>
+      <w:proofErr w:type="spellEnd"/>
+      <w:r>
+        <w:rPr>
+          <w:rFonts w:ascii="Times New Roman" w:hAnsi="Times New Roman" w:cs="Times New Roman"/>
+          <w:i/>
+        </w:rPr>
+        <w:t xml:space="preserve"> -F'\t' '{ print $2 "\t" $1}' &gt; </w:t>
+      </w:r>
+      <w:proofErr w:type="spellStart"/>
       <w:r>
         <w:rPr>
           <w:rFonts w:ascii="Times New Roman" w:hAnsi="Times New Roman" w:cs="Times New Roman"/>
@@ -1047,6 +1420,7 @@
         </w:rPr>
         <w:t>_DrugBank</w:t>
       </w:r>
+      <w:proofErr w:type="spellEnd"/>
     </w:p>
     <w:p>
       <w:pPr>
@@ -1123,6 +1497,7 @@
         </w:rPr>
         <w:t xml:space="preserve"> </w:t>
       </w:r>
+      <w:proofErr w:type="spellStart"/>
       <w:r>
         <w:rPr>
           <w:rFonts w:ascii="Times New Roman" w:hAnsi="Times New Roman" w:cs="Times New Roman"/>
@@ -1130,6 +1505,7 @@
         </w:rPr>
         <w:t>relationships.tsv</w:t>
       </w:r>
+      <w:proofErr w:type="spellEnd"/>
       <w:r>
         <w:rPr>
           <w:rFonts w:ascii="Times New Roman" w:hAnsi="Times New Roman" w:cs="Times New Roman"/>
@@ -1189,6 +1565,7 @@
         </w:rPr>
         <w:t>‘</w:t>
       </w:r>
+      <w:proofErr w:type="spellStart"/>
       <w:r>
         <w:rPr>
           <w:rFonts w:ascii="Times New Roman" w:hAnsi="Times New Roman" w:cs="Times New Roman"/>
@@ -1196,6 +1573,7 @@
         </w:rPr>
         <w:t>LiteratureAnnotation</w:t>
       </w:r>
+      <w:proofErr w:type="spellEnd"/>
       <w:r>
         <w:rPr>
           <w:rFonts w:ascii="Times New Roman" w:hAnsi="Times New Roman" w:cs="Times New Roman"/>
@@ -1242,16 +1620,96 @@
           <w:sz w:val="24"/>
           <w:szCs w:val="24"/>
         </w:rPr>
-        <w:t>/src/edu/uom/med/pharmgkb</w:t>
-      </w:r>
-      <w:r>
-        <w:rPr>
-          <w:rFonts w:ascii="Times New Roman" w:hAnsi="Times New Roman" w:cs="Times New Roman"/>
-          <w:color w:val="2E74B5" w:themeColor="accent5" w:themeShade="BF"/>
-          <w:sz w:val="24"/>
-          <w:szCs w:val="24"/>
-        </w:rPr>
-        <w:t>Processor/</w:t>
+        <w:t>/</w:t>
+      </w:r>
+      <w:proofErr w:type="spellStart"/>
+      <w:r>
+        <w:rPr>
+          <w:rFonts w:ascii="Times New Roman" w:hAnsi="Times New Roman" w:cs="Times New Roman"/>
+          <w:color w:val="2E74B5" w:themeColor="accent5" w:themeShade="BF"/>
+          <w:sz w:val="24"/>
+          <w:szCs w:val="24"/>
+        </w:rPr>
+        <w:t>src</w:t>
+      </w:r>
+      <w:proofErr w:type="spellEnd"/>
+      <w:r>
+        <w:rPr>
+          <w:rFonts w:ascii="Times New Roman" w:hAnsi="Times New Roman" w:cs="Times New Roman"/>
+          <w:color w:val="2E74B5" w:themeColor="accent5" w:themeShade="BF"/>
+          <w:sz w:val="24"/>
+          <w:szCs w:val="24"/>
+        </w:rPr>
+        <w:t>/</w:t>
+      </w:r>
+      <w:proofErr w:type="spellStart"/>
+      <w:r>
+        <w:rPr>
+          <w:rFonts w:ascii="Times New Roman" w:hAnsi="Times New Roman" w:cs="Times New Roman"/>
+          <w:color w:val="2E74B5" w:themeColor="accent5" w:themeShade="BF"/>
+          <w:sz w:val="24"/>
+          <w:szCs w:val="24"/>
+        </w:rPr>
+        <w:t>edu</w:t>
+      </w:r>
+      <w:proofErr w:type="spellEnd"/>
+      <w:r>
+        <w:rPr>
+          <w:rFonts w:ascii="Times New Roman" w:hAnsi="Times New Roman" w:cs="Times New Roman"/>
+          <w:color w:val="2E74B5" w:themeColor="accent5" w:themeShade="BF"/>
+          <w:sz w:val="24"/>
+          <w:szCs w:val="24"/>
+        </w:rPr>
+        <w:t>/</w:t>
+      </w:r>
+      <w:proofErr w:type="spellStart"/>
+      <w:r>
+        <w:rPr>
+          <w:rFonts w:ascii="Times New Roman" w:hAnsi="Times New Roman" w:cs="Times New Roman"/>
+          <w:color w:val="2E74B5" w:themeColor="accent5" w:themeShade="BF"/>
+          <w:sz w:val="24"/>
+          <w:szCs w:val="24"/>
+        </w:rPr>
+        <w:t>uom</w:t>
+      </w:r>
+      <w:proofErr w:type="spellEnd"/>
+      <w:r>
+        <w:rPr>
+          <w:rFonts w:ascii="Times New Roman" w:hAnsi="Times New Roman" w:cs="Times New Roman"/>
+          <w:color w:val="2E74B5" w:themeColor="accent5" w:themeShade="BF"/>
+          <w:sz w:val="24"/>
+          <w:szCs w:val="24"/>
+        </w:rPr>
+        <w:t>/med/</w:t>
+      </w:r>
+      <w:proofErr w:type="spellStart"/>
+      <w:r>
+        <w:rPr>
+          <w:rFonts w:ascii="Times New Roman" w:hAnsi="Times New Roman" w:cs="Times New Roman"/>
+          <w:color w:val="2E74B5" w:themeColor="accent5" w:themeShade="BF"/>
+          <w:sz w:val="24"/>
+          <w:szCs w:val="24"/>
+        </w:rPr>
+        <w:t>pharmgkb</w:t>
+      </w:r>
+      <w:r>
+        <w:rPr>
+          <w:rFonts w:ascii="Times New Roman" w:hAnsi="Times New Roman" w:cs="Times New Roman"/>
+          <w:color w:val="2E74B5" w:themeColor="accent5" w:themeShade="BF"/>
+          <w:sz w:val="24"/>
+          <w:szCs w:val="24"/>
+        </w:rPr>
+        <w:t>Processor</w:t>
+      </w:r>
+      <w:proofErr w:type="spellEnd"/>
+      <w:r>
+        <w:rPr>
+          <w:rFonts w:ascii="Times New Roman" w:hAnsi="Times New Roman" w:cs="Times New Roman"/>
+          <w:color w:val="2E74B5" w:themeColor="accent5" w:themeShade="BF"/>
+          <w:sz w:val="24"/>
+          <w:szCs w:val="24"/>
+        </w:rPr>
+        <w:t>/</w:t>
       </w:r>
       <w:r>
         <w:rPr>
@@ -1267,7 +1725,23 @@
           <w:rFonts w:ascii="Times New Roman" w:hAnsi="Times New Roman" w:cs="Times New Roman"/>
           <w:color w:val="2E74B5" w:themeColor="accent5" w:themeShade="BF"/>
         </w:rPr>
-        <w:t xml:space="preserve"> retrieves drug-gene interactions by excluding the records annotated only as ‘LiteratureAnnotation’.</w:t>
+        <w:t xml:space="preserve"> retrieves drug-gene interactions by excluding the records annotated only as ‘</w:t>
+      </w:r>
+      <w:proofErr w:type="spellStart"/>
+      <w:r>
+        <w:rPr>
+          <w:rFonts w:ascii="Times New Roman" w:hAnsi="Times New Roman" w:cs="Times New Roman"/>
+          <w:color w:val="2E74B5" w:themeColor="accent5" w:themeShade="BF"/>
+        </w:rPr>
+        <w:t>LiteratureAnnotation</w:t>
+      </w:r>
+      <w:proofErr w:type="spellEnd"/>
+      <w:r>
+        <w:rPr>
+          <w:rFonts w:ascii="Times New Roman" w:hAnsi="Times New Roman" w:cs="Times New Roman"/>
+          <w:color w:val="2E74B5" w:themeColor="accent5" w:themeShade="BF"/>
+        </w:rPr>
+        <w:t>’.</w:t>
       </w:r>
       <w:r>
         <w:rPr>
@@ -1299,30 +1773,90 @@
           <w:rFonts w:ascii="Times New Roman" w:hAnsi="Times New Roman" w:cs="Times New Roman"/>
           <w:i/>
         </w:rPr>
-        <w:t>$ javac GoldStandardGenerator.java</w:t>
-      </w:r>
-    </w:p>
-    <w:p>
-      <w:pPr>
-        <w:spacing w:after="0"/>
-        <w:rPr>
-          <w:rFonts w:ascii="Times New Roman" w:hAnsi="Times New Roman" w:cs="Times New Roman"/>
-        </w:rPr>
-      </w:pPr>
-      <w:r>
-        <w:rPr>
-          <w:rFonts w:ascii="Times New Roman" w:hAnsi="Times New Roman" w:cs="Times New Roman"/>
-          <w:i/>
-        </w:rPr>
-        <w:t xml:space="preserve">$ java GoldStandardGenerator </w:t>
-      </w:r>
-      <w:r>
-        <w:rPr>
-          <w:rFonts w:ascii="Times New Roman" w:hAnsi="Times New Roman" w:cs="Times New Roman"/>
-          <w:i/>
-        </w:rPr>
-        <w:t xml:space="preserve">relationships.tsv </w:t>
-      </w:r>
+        <w:t xml:space="preserve">$ </w:t>
+      </w:r>
+      <w:proofErr w:type="spellStart"/>
+      <w:proofErr w:type="gramStart"/>
+      <w:r>
+        <w:rPr>
+          <w:rFonts w:ascii="Times New Roman" w:hAnsi="Times New Roman" w:cs="Times New Roman"/>
+          <w:i/>
+        </w:rPr>
+        <w:t>javac</w:t>
+      </w:r>
+      <w:proofErr w:type="spellEnd"/>
+      <w:proofErr w:type="gramEnd"/>
+      <w:r>
+        <w:rPr>
+          <w:rFonts w:ascii="Times New Roman" w:hAnsi="Times New Roman" w:cs="Times New Roman"/>
+          <w:i/>
+        </w:rPr>
+        <w:t xml:space="preserve"> GoldStandardGenerator.java</w:t>
+      </w:r>
+    </w:p>
+    <w:p>
+      <w:pPr>
+        <w:spacing w:after="0"/>
+        <w:rPr>
+          <w:rFonts w:ascii="Times New Roman" w:hAnsi="Times New Roman" w:cs="Times New Roman"/>
+        </w:rPr>
+      </w:pPr>
+      <w:r>
+        <w:rPr>
+          <w:rFonts w:ascii="Times New Roman" w:hAnsi="Times New Roman" w:cs="Times New Roman"/>
+          <w:i/>
+        </w:rPr>
+        <w:t xml:space="preserve">$ </w:t>
+      </w:r>
+      <w:proofErr w:type="gramStart"/>
+      <w:r>
+        <w:rPr>
+          <w:rFonts w:ascii="Times New Roman" w:hAnsi="Times New Roman" w:cs="Times New Roman"/>
+          <w:i/>
+        </w:rPr>
+        <w:t>java</w:t>
+      </w:r>
+      <w:proofErr w:type="gramEnd"/>
+      <w:r>
+        <w:rPr>
+          <w:rFonts w:ascii="Times New Roman" w:hAnsi="Times New Roman" w:cs="Times New Roman"/>
+          <w:i/>
+        </w:rPr>
+        <w:t xml:space="preserve"> </w:t>
+      </w:r>
+      <w:proofErr w:type="spellStart"/>
+      <w:r>
+        <w:rPr>
+          <w:rFonts w:ascii="Times New Roman" w:hAnsi="Times New Roman" w:cs="Times New Roman"/>
+          <w:i/>
+        </w:rPr>
+        <w:t>GoldStandardGenerator</w:t>
+      </w:r>
+      <w:proofErr w:type="spellEnd"/>
+      <w:r>
+        <w:rPr>
+          <w:rFonts w:ascii="Times New Roman" w:hAnsi="Times New Roman" w:cs="Times New Roman"/>
+          <w:i/>
+        </w:rPr>
+        <w:t xml:space="preserve"> </w:t>
+      </w:r>
+      <w:proofErr w:type="spellStart"/>
+      <w:r>
+        <w:rPr>
+          <w:rFonts w:ascii="Times New Roman" w:hAnsi="Times New Roman" w:cs="Times New Roman"/>
+          <w:i/>
+        </w:rPr>
+        <w:t>relationships.tsv</w:t>
+      </w:r>
+      <w:proofErr w:type="spellEnd"/>
+      <w:r>
+        <w:rPr>
+          <w:rFonts w:ascii="Times New Roman" w:hAnsi="Times New Roman" w:cs="Times New Roman"/>
+          <w:i/>
+        </w:rPr>
+        <w:t xml:space="preserve"> </w:t>
+      </w:r>
+      <w:proofErr w:type="spellStart"/>
       <w:r>
         <w:rPr>
           <w:rFonts w:ascii="Times New Roman" w:hAnsi="Times New Roman" w:cs="Times New Roman"/>
@@ -1339,6 +1873,7 @@
         </w:rPr>
         <w:t>_PharmGKB</w:t>
       </w:r>
+      <w:proofErr w:type="spellEnd"/>
     </w:p>
     <w:p>
       <w:pPr>
@@ -1488,8 +2023,21 @@
           <w:sz w:val="24"/>
           <w:szCs w:val="24"/>
         </w:rPr>
-        <w:t>$ javac</w:t>
-      </w:r>
+        <w:t xml:space="preserve">$ </w:t>
+      </w:r>
+      <w:proofErr w:type="spellStart"/>
+      <w:proofErr w:type="gramStart"/>
+      <w:r>
+        <w:rPr>
+          <w:rFonts w:ascii="Times New Roman" w:hAnsi="Times New Roman" w:cs="Times New Roman"/>
+          <w:i/>
+          <w:sz w:val="24"/>
+          <w:szCs w:val="24"/>
+        </w:rPr>
+        <w:t>javac</w:t>
+      </w:r>
+      <w:proofErr w:type="spellEnd"/>
+      <w:proofErr w:type="gramEnd"/>
       <w:r>
         <w:rPr>
           <w:rFonts w:ascii="Times New Roman" w:hAnsi="Times New Roman" w:cs="Times New Roman"/>
@@ -1520,14 +2068,47 @@
           <w:rFonts w:ascii="Times New Roman" w:hAnsi="Times New Roman" w:cs="Times New Roman"/>
           <w:i/>
         </w:rPr>
-        <w:t>$ java DrugnameToLexicondrugidMapper</w:t>
-      </w:r>
-      <w:r>
-        <w:rPr>
-          <w:rFonts w:ascii="Times New Roman" w:hAnsi="Times New Roman" w:cs="Times New Roman"/>
-          <w:i/>
-        </w:rPr>
-        <w:t xml:space="preserve"> INPUT_FILE</w:t>
+        <w:t xml:space="preserve">$ </w:t>
+      </w:r>
+      <w:proofErr w:type="gramStart"/>
+      <w:r>
+        <w:rPr>
+          <w:rFonts w:ascii="Times New Roman" w:hAnsi="Times New Roman" w:cs="Times New Roman"/>
+          <w:i/>
+        </w:rPr>
+        <w:t>java</w:t>
+      </w:r>
+      <w:proofErr w:type="gramEnd"/>
+      <w:r>
+        <w:rPr>
+          <w:rFonts w:ascii="Times New Roman" w:hAnsi="Times New Roman" w:cs="Times New Roman"/>
+          <w:i/>
+        </w:rPr>
+        <w:t xml:space="preserve"> </w:t>
+      </w:r>
+      <w:proofErr w:type="spellStart"/>
+      <w:r>
+        <w:rPr>
+          <w:rFonts w:ascii="Times New Roman" w:hAnsi="Times New Roman" w:cs="Times New Roman"/>
+          <w:i/>
+        </w:rPr>
+        <w:t>DrugnameToLexicondrugidMapper</w:t>
+      </w:r>
+      <w:proofErr w:type="spellEnd"/>
+      <w:r>
+        <w:rPr>
+          <w:rFonts w:ascii="Times New Roman" w:hAnsi="Times New Roman" w:cs="Times New Roman"/>
+          <w:i/>
+        </w:rPr>
+        <w:t xml:space="preserve"> </w:t>
+      </w:r>
+      <w:proofErr w:type="spellStart"/>
+      <w:r>
+        <w:rPr>
+          <w:rFonts w:ascii="Times New Roman" w:hAnsi="Times New Roman" w:cs="Times New Roman"/>
+          <w:i/>
+        </w:rPr>
+        <w:t>INPUT_FILE</w:t>
       </w:r>
       <w:r>
         <w:rPr>
@@ -1536,6 +2117,7 @@
         </w:rPr>
         <w:t>_resource</w:t>
       </w:r>
+      <w:proofErr w:type="spellEnd"/>
       <w:r>
         <w:rPr>
           <w:rFonts w:ascii="Times New Roman" w:hAnsi="Times New Roman" w:cs="Times New Roman"/>
@@ -1543,6 +2125,7 @@
         </w:rPr>
         <w:t xml:space="preserve"> </w:t>
       </w:r>
+      <w:proofErr w:type="spellStart"/>
       <w:r>
         <w:rPr>
           <w:rFonts w:ascii="Times New Roman" w:hAnsi="Times New Roman" w:cs="Times New Roman"/>
@@ -1559,29 +2142,71 @@
         </w:rPr>
         <w:t>_resource</w:t>
       </w:r>
-    </w:p>
-    <w:p>
-      <w:pPr>
-        <w:spacing w:after="0"/>
-        <w:rPr>
-          <w:rFonts w:ascii="Times New Roman" w:hAnsi="Times New Roman" w:cs="Times New Roman"/>
-        </w:rPr>
-      </w:pPr>
-    </w:p>
-    <w:p>
-      <w:pPr>
-        <w:spacing w:after="0"/>
-        <w:rPr>
-          <w:rFonts w:ascii="Times New Roman" w:hAnsi="Times New Roman" w:cs="Times New Roman"/>
-          <w:color w:val="2E74B5" w:themeColor="accent5" w:themeShade="BF"/>
-        </w:rPr>
-      </w:pPr>
-      <w:r>
-        <w:rPr>
-          <w:rFonts w:ascii="Times New Roman" w:hAnsi="Times New Roman" w:cs="Times New Roman"/>
-          <w:color w:val="2E74B5" w:themeColor="accent5" w:themeShade="BF"/>
-        </w:rPr>
-        <w:t xml:space="preserve">INPUT_FILE_resource corresponds to OUTPUT_FILE_CTD, OUTPUT_FILE_DrugBank and OUTPUT_FILE_PharmGKB, based on the resource CTD, DrugBank and PharmGKB respectively. </w:t>
+      <w:proofErr w:type="spellEnd"/>
+    </w:p>
+    <w:p>
+      <w:pPr>
+        <w:spacing w:after="0"/>
+        <w:rPr>
+          <w:rFonts w:ascii="Times New Roman" w:hAnsi="Times New Roman" w:cs="Times New Roman"/>
+        </w:rPr>
+      </w:pPr>
+    </w:p>
+    <w:p>
+      <w:pPr>
+        <w:spacing w:after="0"/>
+        <w:rPr>
+          <w:rFonts w:ascii="Times New Roman" w:hAnsi="Times New Roman" w:cs="Times New Roman"/>
+          <w:color w:val="2E74B5" w:themeColor="accent5" w:themeShade="BF"/>
+        </w:rPr>
+      </w:pPr>
+      <w:proofErr w:type="spellStart"/>
+      <w:r>
+        <w:rPr>
+          <w:rFonts w:ascii="Times New Roman" w:hAnsi="Times New Roman" w:cs="Times New Roman"/>
+          <w:color w:val="2E74B5" w:themeColor="accent5" w:themeShade="BF"/>
+        </w:rPr>
+        <w:t>INPUT_FILE_resource</w:t>
+      </w:r>
+      <w:proofErr w:type="spellEnd"/>
+      <w:r>
+        <w:rPr>
+          <w:rFonts w:ascii="Times New Roman" w:hAnsi="Times New Roman" w:cs="Times New Roman"/>
+          <w:color w:val="2E74B5" w:themeColor="accent5" w:themeShade="BF"/>
+        </w:rPr>
+        <w:t xml:space="preserve"> corresponds to OUTPUT_FILE_CTD, </w:t>
+      </w:r>
+      <w:proofErr w:type="spellStart"/>
+      <w:r>
+        <w:rPr>
+          <w:rFonts w:ascii="Times New Roman" w:hAnsi="Times New Roman" w:cs="Times New Roman"/>
+          <w:color w:val="2E74B5" w:themeColor="accent5" w:themeShade="BF"/>
+        </w:rPr>
+        <w:t>OUTPUT_FILE_DrugBank</w:t>
+      </w:r>
+      <w:proofErr w:type="spellEnd"/>
+      <w:r>
+        <w:rPr>
+          <w:rFonts w:ascii="Times New Roman" w:hAnsi="Times New Roman" w:cs="Times New Roman"/>
+          <w:color w:val="2E74B5" w:themeColor="accent5" w:themeShade="BF"/>
+        </w:rPr>
+        <w:t xml:space="preserve"> and </w:t>
+      </w:r>
+      <w:proofErr w:type="spellStart"/>
+      <w:r>
+        <w:rPr>
+          <w:rFonts w:ascii="Times New Roman" w:hAnsi="Times New Roman" w:cs="Times New Roman"/>
+          <w:color w:val="2E74B5" w:themeColor="accent5" w:themeShade="BF"/>
+        </w:rPr>
+        <w:t>OUTPUT_FILE_PharmGKB</w:t>
+      </w:r>
+      <w:proofErr w:type="spellEnd"/>
+      <w:r>
+        <w:rPr>
+          <w:rFonts w:ascii="Times New Roman" w:hAnsi="Times New Roman" w:cs="Times New Roman"/>
+          <w:color w:val="2E74B5" w:themeColor="accent5" w:themeShade="BF"/>
+        </w:rPr>
+        <w:t xml:space="preserve">, based on the resource CTD, DrugBank and PharmGKB respectively. </w:t>
       </w:r>
     </w:p>
     <w:p>
@@ -1695,7 +2320,25 @@
           <w:rFonts w:ascii="Times New Roman" w:hAnsi="Times New Roman" w:cs="Times New Roman"/>
           <w:i/>
         </w:rPr>
-        <w:t xml:space="preserve">$ grep 'null' </w:t>
+        <w:t xml:space="preserve">$ </w:t>
+      </w:r>
+      <w:proofErr w:type="spellStart"/>
+      <w:proofErr w:type="gramStart"/>
+      <w:r>
+        <w:rPr>
+          <w:rFonts w:ascii="Times New Roman" w:hAnsi="Times New Roman" w:cs="Times New Roman"/>
+          <w:i/>
+        </w:rPr>
+        <w:t>grep</w:t>
+      </w:r>
+      <w:proofErr w:type="spellEnd"/>
+      <w:proofErr w:type="gramEnd"/>
+      <w:r>
+        <w:rPr>
+          <w:rFonts w:ascii="Times New Roman" w:hAnsi="Times New Roman" w:cs="Times New Roman"/>
+          <w:i/>
+        </w:rPr>
+        <w:t xml:space="preserve"> 'null' </w:t>
       </w:r>
       <w:r>
         <w:rPr>
@@ -1709,8 +2352,17 @@
           <w:rFonts w:ascii="Times New Roman" w:hAnsi="Times New Roman" w:cs="Times New Roman"/>
           <w:i/>
         </w:rPr>
-        <w:t xml:space="preserve"> | wc</w:t>
-      </w:r>
+        <w:t xml:space="preserve"> | </w:t>
+      </w:r>
+      <w:proofErr w:type="spellStart"/>
+      <w:r>
+        <w:rPr>
+          <w:rFonts w:ascii="Times New Roman" w:hAnsi="Times New Roman" w:cs="Times New Roman"/>
+          <w:i/>
+        </w:rPr>
+        <w:t>wc</w:t>
+      </w:r>
+      <w:proofErr w:type="spellEnd"/>
     </w:p>
     <w:p>
       <w:pPr>
@@ -1747,7 +2399,25 @@
           <w:rFonts w:ascii="Times New Roman" w:hAnsi="Times New Roman" w:cs="Times New Roman"/>
           <w:i/>
         </w:rPr>
-        <w:t xml:space="preserve">$ grep 'null' </w:t>
+        <w:t xml:space="preserve">$ </w:t>
+      </w:r>
+      <w:proofErr w:type="spellStart"/>
+      <w:proofErr w:type="gramStart"/>
+      <w:r>
+        <w:rPr>
+          <w:rFonts w:ascii="Times New Roman" w:hAnsi="Times New Roman" w:cs="Times New Roman"/>
+          <w:i/>
+        </w:rPr>
+        <w:t>grep</w:t>
+      </w:r>
+      <w:proofErr w:type="spellEnd"/>
+      <w:proofErr w:type="gramEnd"/>
+      <w:r>
+        <w:rPr>
+          <w:rFonts w:ascii="Times New Roman" w:hAnsi="Times New Roman" w:cs="Times New Roman"/>
+          <w:i/>
+        </w:rPr>
+        <w:t xml:space="preserve"> 'null' </w:t>
       </w:r>
       <w:r>
         <w:rPr>
@@ -1761,8 +2431,33 @@
           <w:rFonts w:ascii="Times New Roman" w:hAnsi="Times New Roman" w:cs="Times New Roman"/>
           <w:i/>
         </w:rPr>
-        <w:t xml:space="preserve"> | cut -f1 | sort | uniq | wc</w:t>
-      </w:r>
+        <w:t xml:space="preserve"> | cut -f1 | sort | </w:t>
+      </w:r>
+      <w:proofErr w:type="spellStart"/>
+      <w:r>
+        <w:rPr>
+          <w:rFonts w:ascii="Times New Roman" w:hAnsi="Times New Roman" w:cs="Times New Roman"/>
+          <w:i/>
+        </w:rPr>
+        <w:t>uniq</w:t>
+      </w:r>
+      <w:proofErr w:type="spellEnd"/>
+      <w:r>
+        <w:rPr>
+          <w:rFonts w:ascii="Times New Roman" w:hAnsi="Times New Roman" w:cs="Times New Roman"/>
+          <w:i/>
+        </w:rPr>
+        <w:t xml:space="preserve"> | </w:t>
+      </w:r>
+      <w:proofErr w:type="spellStart"/>
+      <w:r>
+        <w:rPr>
+          <w:rFonts w:ascii="Times New Roman" w:hAnsi="Times New Roman" w:cs="Times New Roman"/>
+          <w:i/>
+        </w:rPr>
+        <w:t>wc</w:t>
+      </w:r>
+      <w:proofErr w:type="spellEnd"/>
     </w:p>
     <w:p>
       <w:pPr>
@@ -1844,12 +2539,23 @@
         </w:rPr>
         <w:t xml:space="preserve">$ </w:t>
       </w:r>
-      <w:r>
-        <w:rPr>
-          <w:rFonts w:ascii="Times New Roman" w:hAnsi="Times New Roman" w:cs="Times New Roman"/>
-          <w:i/>
-        </w:rPr>
-        <w:t xml:space="preserve">awk -F"\t" '$3 != "null" { print $1"\t"$2"\t"$3 }' </w:t>
+      <w:proofErr w:type="spellStart"/>
+      <w:proofErr w:type="gramStart"/>
+      <w:r>
+        <w:rPr>
+          <w:rFonts w:ascii="Times New Roman" w:hAnsi="Times New Roman" w:cs="Times New Roman"/>
+          <w:i/>
+        </w:rPr>
+        <w:t>awk</w:t>
+      </w:r>
+      <w:proofErr w:type="spellEnd"/>
+      <w:proofErr w:type="gramEnd"/>
+      <w:r>
+        <w:rPr>
+          <w:rFonts w:ascii="Times New Roman" w:hAnsi="Times New Roman" w:cs="Times New Roman"/>
+          <w:i/>
+        </w:rPr>
+        <w:t xml:space="preserve"> -F"\t" '$3 != "null" { print $1"\t"$2"\t"$3 }' </w:t>
       </w:r>
       <w:r>
         <w:rPr>
@@ -1934,7 +2640,15 @@
           <w:rFonts w:ascii="Times New Roman" w:hAnsi="Times New Roman" w:cs="Times New Roman"/>
           <w:color w:val="2E74B5" w:themeColor="accent5" w:themeShade="BF"/>
         </w:rPr>
-        <w:t>, DrugBank</w:t>
+        <w:t xml:space="preserve">, </w:t>
+      </w:r>
+      <w:proofErr w:type="spellStart"/>
+      <w:r>
+        <w:rPr>
+          <w:rFonts w:ascii="Times New Roman" w:hAnsi="Times New Roman" w:cs="Times New Roman"/>
+          <w:color w:val="2E74B5" w:themeColor="accent5" w:themeShade="BF"/>
+        </w:rPr>
+        <w:t>DrugBank</w:t>
       </w:r>
       <w:r>
         <w:rPr>
@@ -1943,12 +2657,21 @@
         </w:rPr>
         <w:t>_FILE</w:t>
       </w:r>
-      <w:r>
-        <w:rPr>
-          <w:rFonts w:ascii="Times New Roman" w:hAnsi="Times New Roman" w:cs="Times New Roman"/>
-          <w:color w:val="2E74B5" w:themeColor="accent5" w:themeShade="BF"/>
-        </w:rPr>
-        <w:t xml:space="preserve"> and PharmGKB</w:t>
+      <w:proofErr w:type="spellEnd"/>
+      <w:r>
+        <w:rPr>
+          <w:rFonts w:ascii="Times New Roman" w:hAnsi="Times New Roman" w:cs="Times New Roman"/>
+          <w:color w:val="2E74B5" w:themeColor="accent5" w:themeShade="BF"/>
+        </w:rPr>
+        <w:t xml:space="preserve"> and </w:t>
+      </w:r>
+      <w:proofErr w:type="spellStart"/>
+      <w:r>
+        <w:rPr>
+          <w:rFonts w:ascii="Times New Roman" w:hAnsi="Times New Roman" w:cs="Times New Roman"/>
+          <w:color w:val="2E74B5" w:themeColor="accent5" w:themeShade="BF"/>
+        </w:rPr>
+        <w:t>PharmGKB</w:t>
       </w:r>
       <w:r>
         <w:rPr>
@@ -1957,6 +2680,7 @@
         </w:rPr>
         <w:t>_FILE</w:t>
       </w:r>
+      <w:proofErr w:type="spellEnd"/>
       <w:r>
         <w:rPr>
           <w:rFonts w:ascii="Times New Roman" w:hAnsi="Times New Roman" w:cs="Times New Roman"/>
@@ -1970,14 +2694,6 @@
         <w:spacing w:after="0"/>
         <w:rPr>
           <w:rFonts w:ascii="Times New Roman" w:hAnsi="Times New Roman" w:cs="Times New Roman"/>
-        </w:rPr>
-      </w:pPr>
-    </w:p>
-    <w:p>
-      <w:pPr>
-        <w:rPr>
-          <w:rFonts w:ascii="Times New Roman" w:hAnsi="Times New Roman" w:cs="Times New Roman"/>
-          <w:b/>
         </w:rPr>
       </w:pPr>
     </w:p>
@@ -2059,34 +2775,66 @@
           <w:rFonts w:ascii="Times New Roman" w:hAnsi="Times New Roman" w:cs="Times New Roman"/>
           <w:color w:val="2E74B5" w:themeColor="accent5" w:themeShade="BF"/>
         </w:rPr>
-        <w:t>The output from all resources are combined.</w:t>
-      </w:r>
-    </w:p>
-    <w:p>
-      <w:pPr>
-        <w:spacing w:after="0"/>
-        <w:rPr>
-          <w:rFonts w:ascii="Times New Roman" w:hAnsi="Times New Roman" w:cs="Times New Roman"/>
-          <w:b/>
-          <w:sz w:val="24"/>
-          <w:szCs w:val="24"/>
-        </w:rPr>
-      </w:pPr>
-    </w:p>
-    <w:p>
-      <w:pPr>
-        <w:spacing w:after="0"/>
-        <w:rPr>
-          <w:rFonts w:ascii="Times New Roman" w:hAnsi="Times New Roman" w:cs="Times New Roman"/>
-          <w:i/>
-        </w:rPr>
-      </w:pPr>
-      <w:r>
-        <w:rPr>
-          <w:rFonts w:ascii="Times New Roman" w:hAnsi="Times New Roman" w:cs="Times New Roman"/>
-          <w:i/>
-        </w:rPr>
-        <w:t xml:space="preserve">$ cat </w:t>
+        <w:t xml:space="preserve">The </w:t>
+      </w:r>
+      <w:proofErr w:type="gramStart"/>
+      <w:r>
+        <w:rPr>
+          <w:rFonts w:ascii="Times New Roman" w:hAnsi="Times New Roman" w:cs="Times New Roman"/>
+          <w:color w:val="2E74B5" w:themeColor="accent5" w:themeShade="BF"/>
+        </w:rPr>
+        <w:t>output from all resources are</w:t>
+      </w:r>
+      <w:proofErr w:type="gramEnd"/>
+      <w:r>
+        <w:rPr>
+          <w:rFonts w:ascii="Times New Roman" w:hAnsi="Times New Roman" w:cs="Times New Roman"/>
+          <w:color w:val="2E74B5" w:themeColor="accent5" w:themeShade="BF"/>
+        </w:rPr>
+        <w:t xml:space="preserve"> combined.</w:t>
+      </w:r>
+    </w:p>
+    <w:p>
+      <w:pPr>
+        <w:spacing w:after="0"/>
+        <w:rPr>
+          <w:rFonts w:ascii="Times New Roman" w:hAnsi="Times New Roman" w:cs="Times New Roman"/>
+          <w:b/>
+          <w:sz w:val="24"/>
+          <w:szCs w:val="24"/>
+        </w:rPr>
+      </w:pPr>
+    </w:p>
+    <w:p>
+      <w:pPr>
+        <w:spacing w:after="0"/>
+        <w:rPr>
+          <w:rFonts w:ascii="Times New Roman" w:hAnsi="Times New Roman" w:cs="Times New Roman"/>
+          <w:i/>
+        </w:rPr>
+      </w:pPr>
+      <w:r>
+        <w:rPr>
+          <w:rFonts w:ascii="Times New Roman" w:hAnsi="Times New Roman" w:cs="Times New Roman"/>
+          <w:i/>
+        </w:rPr>
+        <w:t xml:space="preserve">$ </w:t>
+      </w:r>
+      <w:proofErr w:type="gramStart"/>
+      <w:r>
+        <w:rPr>
+          <w:rFonts w:ascii="Times New Roman" w:hAnsi="Times New Roman" w:cs="Times New Roman"/>
+          <w:i/>
+        </w:rPr>
+        <w:t>cat</w:t>
+      </w:r>
+      <w:proofErr w:type="gramEnd"/>
+      <w:r>
+        <w:rPr>
+          <w:rFonts w:ascii="Times New Roman" w:hAnsi="Times New Roman" w:cs="Times New Roman"/>
+          <w:i/>
+        </w:rPr>
+        <w:t xml:space="preserve"> </w:t>
       </w:r>
       <w:r>
         <w:rPr>
@@ -2100,8 +2848,33 @@
           <w:rFonts w:ascii="Times New Roman" w:hAnsi="Times New Roman" w:cs="Times New Roman"/>
           <w:i/>
         </w:rPr>
-        <w:t>FILE DrugBank_FILE PharmGKB_FILE</w:t>
-      </w:r>
+        <w:t xml:space="preserve">FILE </w:t>
+      </w:r>
+      <w:proofErr w:type="spellStart"/>
+      <w:r>
+        <w:rPr>
+          <w:rFonts w:ascii="Times New Roman" w:hAnsi="Times New Roman" w:cs="Times New Roman"/>
+          <w:i/>
+        </w:rPr>
+        <w:t>DrugBank_FILE</w:t>
+      </w:r>
+      <w:proofErr w:type="spellEnd"/>
+      <w:r>
+        <w:rPr>
+          <w:rFonts w:ascii="Times New Roman" w:hAnsi="Times New Roman" w:cs="Times New Roman"/>
+          <w:i/>
+        </w:rPr>
+        <w:t xml:space="preserve"> </w:t>
+      </w:r>
+      <w:proofErr w:type="spellStart"/>
+      <w:r>
+        <w:rPr>
+          <w:rFonts w:ascii="Times New Roman" w:hAnsi="Times New Roman" w:cs="Times New Roman"/>
+          <w:i/>
+        </w:rPr>
+        <w:t>PharmGKB_FILE</w:t>
+      </w:r>
+      <w:proofErr w:type="spellEnd"/>
       <w:r>
         <w:rPr>
           <w:rFonts w:ascii="Times New Roman" w:hAnsi="Times New Roman" w:cs="Times New Roman"/>
@@ -2229,7 +3002,25 @@
           <w:rFonts w:ascii="Times New Roman" w:hAnsi="Times New Roman" w:cs="Times New Roman"/>
           <w:i/>
         </w:rPr>
-        <w:t xml:space="preserve">$ javac </w:t>
+        <w:t xml:space="preserve">$ </w:t>
+      </w:r>
+      <w:proofErr w:type="spellStart"/>
+      <w:proofErr w:type="gramStart"/>
+      <w:r>
+        <w:rPr>
+          <w:rFonts w:ascii="Times New Roman" w:hAnsi="Times New Roman" w:cs="Times New Roman"/>
+          <w:i/>
+        </w:rPr>
+        <w:t>javac</w:t>
+      </w:r>
+      <w:proofErr w:type="spellEnd"/>
+      <w:proofErr w:type="gramEnd"/>
+      <w:r>
+        <w:rPr>
+          <w:rFonts w:ascii="Times New Roman" w:hAnsi="Times New Roman" w:cs="Times New Roman"/>
+          <w:i/>
+        </w:rPr>
+        <w:t xml:space="preserve"> </w:t>
       </w:r>
       <w:r>
         <w:rPr>
@@ -2251,15 +3042,49 @@
           <w:rFonts w:ascii="Times New Roman" w:hAnsi="Times New Roman" w:cs="Times New Roman"/>
           <w:i/>
         </w:rPr>
-        <w:t>$ java GeneDrugAssociationGSUniqueList</w:t>
-      </w:r>
-      <w:r>
-        <w:rPr>
-          <w:rFonts w:ascii="Times New Roman" w:hAnsi="Times New Roman" w:cs="Times New Roman"/>
-          <w:i/>
-        </w:rPr>
-        <w:t xml:space="preserve"> INTERACTIONS_OUTPUT_FILE INTERACTIONS_OUTPUT_FILE_uniquelist</w:t>
-      </w:r>
+        <w:t xml:space="preserve">$ </w:t>
+      </w:r>
+      <w:proofErr w:type="gramStart"/>
+      <w:r>
+        <w:rPr>
+          <w:rFonts w:ascii="Times New Roman" w:hAnsi="Times New Roman" w:cs="Times New Roman"/>
+          <w:i/>
+        </w:rPr>
+        <w:t>java</w:t>
+      </w:r>
+      <w:proofErr w:type="gramEnd"/>
+      <w:r>
+        <w:rPr>
+          <w:rFonts w:ascii="Times New Roman" w:hAnsi="Times New Roman" w:cs="Times New Roman"/>
+          <w:i/>
+        </w:rPr>
+        <w:t xml:space="preserve"> </w:t>
+      </w:r>
+      <w:proofErr w:type="spellStart"/>
+      <w:r>
+        <w:rPr>
+          <w:rFonts w:ascii="Times New Roman" w:hAnsi="Times New Roman" w:cs="Times New Roman"/>
+          <w:i/>
+        </w:rPr>
+        <w:t>GeneDrugAssociationGSUniqueList</w:t>
+      </w:r>
+      <w:proofErr w:type="spellEnd"/>
+      <w:r>
+        <w:rPr>
+          <w:rFonts w:ascii="Times New Roman" w:hAnsi="Times New Roman" w:cs="Times New Roman"/>
+          <w:i/>
+        </w:rPr>
+        <w:t xml:space="preserve"> INTERACTIONS_OUTPUT_FILE </w:t>
+      </w:r>
+      <w:proofErr w:type="spellStart"/>
+      <w:r>
+        <w:rPr>
+          <w:rFonts w:ascii="Times New Roman" w:hAnsi="Times New Roman" w:cs="Times New Roman"/>
+          <w:i/>
+        </w:rPr>
+        <w:t>INTERACTIONS_OUTPUT_FILE_uniquelist</w:t>
+      </w:r>
+      <w:proofErr w:type="spellEnd"/>
     </w:p>
     <w:p>
       <w:pPr>
@@ -2299,8 +3124,9 @@
           <w:sz w:val="28"/>
           <w:szCs w:val="28"/>
         </w:rPr>
-        <w:t>Unique list of drug</w:t>
-      </w:r>
+        <w:t xml:space="preserve">Unique list of </w:t>
+      </w:r>
+      <w:proofErr w:type="spellStart"/>
       <w:r>
         <w:rPr>
           <w:rFonts w:ascii="Times New Roman" w:hAnsi="Times New Roman" w:cs="Times New Roman"/>
@@ -2308,7 +3134,7 @@
           <w:sz w:val="28"/>
           <w:szCs w:val="28"/>
         </w:rPr>
-        <w:t>sonly</w:t>
+        <w:t>drug</w:t>
       </w:r>
       <w:r>
         <w:rPr>
@@ -2317,8 +3143,9 @@
           <w:sz w:val="28"/>
           <w:szCs w:val="28"/>
         </w:rPr>
-        <w:t>-gene association from</w:t>
-      </w:r>
+        <w:t>sonly</w:t>
+      </w:r>
+      <w:proofErr w:type="spellEnd"/>
       <w:r>
         <w:rPr>
           <w:rFonts w:ascii="Times New Roman" w:hAnsi="Times New Roman" w:cs="Times New Roman"/>
@@ -2326,6 +3153,15 @@
           <w:sz w:val="28"/>
           <w:szCs w:val="28"/>
         </w:rPr>
+        <w:t>-gene association from</w:t>
+      </w:r>
+      <w:r>
+        <w:rPr>
+          <w:rFonts w:ascii="Times New Roman" w:hAnsi="Times New Roman" w:cs="Times New Roman"/>
+          <w:b/>
+          <w:sz w:val="28"/>
+          <w:szCs w:val="28"/>
+        </w:rPr>
         <w:t xml:space="preserve"> all three resources </w:t>
       </w:r>
     </w:p>
@@ -2420,7 +3256,25 @@
           <w:rFonts w:ascii="Times New Roman" w:hAnsi="Times New Roman" w:cs="Times New Roman"/>
           <w:i/>
         </w:rPr>
-        <w:t xml:space="preserve">$ javac </w:t>
+        <w:t xml:space="preserve">$ </w:t>
+      </w:r>
+      <w:proofErr w:type="spellStart"/>
+      <w:proofErr w:type="gramStart"/>
+      <w:r>
+        <w:rPr>
+          <w:rFonts w:ascii="Times New Roman" w:hAnsi="Times New Roman" w:cs="Times New Roman"/>
+          <w:i/>
+        </w:rPr>
+        <w:t>javac</w:t>
+      </w:r>
+      <w:proofErr w:type="spellEnd"/>
+      <w:proofErr w:type="gramEnd"/>
+      <w:r>
+        <w:rPr>
+          <w:rFonts w:ascii="Times New Roman" w:hAnsi="Times New Roman" w:cs="Times New Roman"/>
+          <w:i/>
+        </w:rPr>
+        <w:t xml:space="preserve"> </w:t>
       </w:r>
       <w:r>
         <w:rPr>
@@ -2442,23 +3296,148 @@
           <w:rFonts w:ascii="Times New Roman" w:hAnsi="Times New Roman" w:cs="Times New Roman"/>
           <w:i/>
         </w:rPr>
-        <w:t>$ java DrugsOnlyFilterer</w:t>
-      </w:r>
-      <w:r>
-        <w:rPr>
-          <w:rFonts w:ascii="Times New Roman" w:hAnsi="Times New Roman" w:cs="Times New Roman"/>
-          <w:i/>
-        </w:rPr>
-        <w:t xml:space="preserve"> INTERACTIONS_OUTPUT_FILE_uniquelist INTERACTIONS_OUTPUT_FILE_uniquelist_drugsonly</w:t>
-      </w:r>
-    </w:p>
-    <w:p>
-      <w:pPr>
-        <w:spacing w:after="0"/>
-        <w:rPr>
-          <w:rFonts w:ascii="Times New Roman" w:hAnsi="Times New Roman" w:cs="Times New Roman"/>
-        </w:rPr>
-      </w:pPr>
+        <w:t xml:space="preserve">$ </w:t>
+      </w:r>
+      <w:proofErr w:type="gramStart"/>
+      <w:r>
+        <w:rPr>
+          <w:rFonts w:ascii="Times New Roman" w:hAnsi="Times New Roman" w:cs="Times New Roman"/>
+          <w:i/>
+        </w:rPr>
+        <w:t>java</w:t>
+      </w:r>
+      <w:proofErr w:type="gramEnd"/>
+      <w:r>
+        <w:rPr>
+          <w:rFonts w:ascii="Times New Roman" w:hAnsi="Times New Roman" w:cs="Times New Roman"/>
+          <w:i/>
+        </w:rPr>
+        <w:t xml:space="preserve"> </w:t>
+      </w:r>
+      <w:proofErr w:type="spellStart"/>
+      <w:r>
+        <w:rPr>
+          <w:rFonts w:ascii="Times New Roman" w:hAnsi="Times New Roman" w:cs="Times New Roman"/>
+          <w:i/>
+        </w:rPr>
+        <w:t>DrugsOnlyFilterer</w:t>
+      </w:r>
+      <w:proofErr w:type="spellEnd"/>
+      <w:r>
+        <w:rPr>
+          <w:rFonts w:ascii="Times New Roman" w:hAnsi="Times New Roman" w:cs="Times New Roman"/>
+          <w:i/>
+        </w:rPr>
+        <w:t xml:space="preserve"> </w:t>
+      </w:r>
+      <w:proofErr w:type="spellStart"/>
+      <w:r>
+        <w:rPr>
+          <w:rFonts w:ascii="Times New Roman" w:hAnsi="Times New Roman" w:cs="Times New Roman"/>
+          <w:i/>
+        </w:rPr>
+        <w:t>INTERACTIONS_OUTPUT_FILE_uniquelist</w:t>
+      </w:r>
+      <w:proofErr w:type="spellEnd"/>
+      <w:r>
+        <w:rPr>
+          <w:rFonts w:ascii="Times New Roman" w:hAnsi="Times New Roman" w:cs="Times New Roman"/>
+          <w:i/>
+        </w:rPr>
+        <w:t xml:space="preserve"> </w:t>
+      </w:r>
+      <w:proofErr w:type="spellStart"/>
+      <w:r>
+        <w:rPr>
+          <w:rFonts w:ascii="Times New Roman" w:hAnsi="Times New Roman" w:cs="Times New Roman"/>
+          <w:i/>
+        </w:rPr>
+        <w:t>INTERACTIONS_OUTPUT_FILE_uniquelist_drugsonly</w:t>
+      </w:r>
+      <w:proofErr w:type="spellEnd"/>
+    </w:p>
+    <w:p>
+      <w:pPr>
+        <w:spacing w:after="0"/>
+        <w:rPr>
+          <w:rFonts w:ascii="Times New Roman" w:hAnsi="Times New Roman" w:cs="Times New Roman"/>
+        </w:rPr>
+      </w:pPr>
+    </w:p>
+    <w:p>
+      <w:pPr>
+        <w:spacing w:after="0"/>
+        <w:rPr>
+          <w:rFonts w:ascii="Times New Roman" w:hAnsi="Times New Roman" w:cs="Times New Roman"/>
+          <w:b/>
+          <w:sz w:val="28"/>
+          <w:szCs w:val="28"/>
+        </w:rPr>
+      </w:pPr>
+    </w:p>
+    <w:p>
+      <w:pPr>
+        <w:spacing w:after="0"/>
+        <w:rPr>
+          <w:rFonts w:ascii="Times New Roman" w:hAnsi="Times New Roman" w:cs="Times New Roman"/>
+        </w:rPr>
+      </w:pPr>
+      <w:r>
+        <w:rPr>
+          <w:rFonts w:ascii="Times New Roman" w:hAnsi="Times New Roman" w:cs="Times New Roman"/>
+          <w:b/>
+          <w:sz w:val="28"/>
+          <w:szCs w:val="28"/>
+        </w:rPr>
+        <w:t xml:space="preserve">Unique list of </w:t>
+      </w:r>
+      <w:proofErr w:type="spellStart"/>
+      <w:r>
+        <w:rPr>
+          <w:rFonts w:ascii="Times New Roman" w:hAnsi="Times New Roman" w:cs="Times New Roman"/>
+          <w:b/>
+          <w:sz w:val="28"/>
+          <w:szCs w:val="28"/>
+        </w:rPr>
+        <w:t>drug</w:t>
+      </w:r>
+      <w:r>
+        <w:rPr>
+          <w:rFonts w:ascii="Times New Roman" w:hAnsi="Times New Roman" w:cs="Times New Roman"/>
+          <w:b/>
+          <w:sz w:val="28"/>
+          <w:szCs w:val="28"/>
+        </w:rPr>
+        <w:t>sonly</w:t>
+      </w:r>
+      <w:proofErr w:type="spellEnd"/>
+      <w:r>
+        <w:rPr>
+          <w:rFonts w:ascii="Times New Roman" w:hAnsi="Times New Roman" w:cs="Times New Roman"/>
+          <w:b/>
+          <w:sz w:val="28"/>
+          <w:szCs w:val="28"/>
+        </w:rPr>
+        <w:t>-gene association from</w:t>
+      </w:r>
+      <w:r>
+        <w:rPr>
+          <w:rFonts w:ascii="Times New Roman" w:hAnsi="Times New Roman" w:cs="Times New Roman"/>
+          <w:b/>
+          <w:sz w:val="28"/>
+          <w:szCs w:val="28"/>
+        </w:rPr>
+        <w:t xml:space="preserve"> all three resources</w:t>
+      </w:r>
+      <w:r>
+        <w:rPr>
+          <w:rFonts w:ascii="Times New Roman" w:hAnsi="Times New Roman" w:cs="Times New Roman"/>
+          <w:b/>
+          <w:sz w:val="28"/>
+          <w:szCs w:val="28"/>
+        </w:rPr>
+        <w:t>, excluding associations involving “Biological Products”</w:t>
+      </w:r>
     </w:p>
     <w:p>
       <w:pPr>
@@ -2471,8 +3450,133 @@
           <w:szCs w:val="24"/>
         </w:rPr>
       </w:pPr>
-      <w:bookmarkStart w:id="0" w:name="_GoBack"/>
-      <w:bookmarkEnd w:id="0"/>
+    </w:p>
+    <w:p>
+      <w:pPr>
+        <w:spacing w:after="0"/>
+        <w:rPr>
+          <w:rFonts w:ascii="Times New Roman" w:hAnsi="Times New Roman" w:cs="Times New Roman"/>
+          <w:color w:val="2E74B5" w:themeColor="accent5" w:themeShade="BF"/>
+        </w:rPr>
+      </w:pPr>
+      <w:r>
+        <w:rPr>
+          <w:rFonts w:ascii="Times New Roman" w:hAnsi="Times New Roman" w:cs="Times New Roman"/>
+          <w:color w:val="2E74B5" w:themeColor="accent5" w:themeShade="BF"/>
+        </w:rPr>
+        <w:t>Unique list of drug-gene interactions is collected with the following Linux command.</w:t>
+      </w:r>
+    </w:p>
+    <w:p>
+      <w:pPr>
+        <w:spacing w:after="0"/>
+        <w:rPr>
+          <w:rFonts w:ascii="Times New Roman" w:hAnsi="Times New Roman" w:cs="Times New Roman"/>
+          <w:color w:val="2E74B5" w:themeColor="accent5" w:themeShade="BF"/>
+        </w:rPr>
+      </w:pPr>
+    </w:p>
+    <w:p>
+      <w:pPr>
+        <w:spacing w:after="0"/>
+        <w:rPr>
+          <w:rFonts w:ascii="Times New Roman" w:hAnsi="Times New Roman" w:cs="Times New Roman"/>
+          <w:b/>
+          <w:i/>
+          <w:sz w:val="24"/>
+          <w:szCs w:val="24"/>
+        </w:rPr>
+      </w:pPr>
+      <w:r>
+        <w:rPr>
+          <w:rFonts w:ascii="Times New Roman" w:hAnsi="Times New Roman" w:cs="Times New Roman"/>
+          <w:i/>
+        </w:rPr>
+        <w:t xml:space="preserve">$ </w:t>
+      </w:r>
+      <w:proofErr w:type="gramStart"/>
+      <w:r>
+        <w:rPr>
+          <w:rFonts w:ascii="Times New Roman" w:hAnsi="Times New Roman" w:cs="Times New Roman"/>
+          <w:i/>
+        </w:rPr>
+        <w:t>cat</w:t>
+      </w:r>
+      <w:proofErr w:type="gramEnd"/>
+      <w:r>
+        <w:rPr>
+          <w:rFonts w:ascii="Times New Roman" w:hAnsi="Times New Roman" w:cs="Times New Roman"/>
+          <w:i/>
+        </w:rPr>
+        <w:t xml:space="preserve"> </w:t>
+      </w:r>
+      <w:proofErr w:type="spellStart"/>
+      <w:r>
+        <w:rPr>
+          <w:rFonts w:ascii="Times New Roman" w:hAnsi="Times New Roman" w:cs="Times New Roman"/>
+          <w:i/>
+        </w:rPr>
+        <w:t>INTERACTIONS_OUTPUT_FILE_uniquelist_drugsonly</w:t>
+      </w:r>
+      <w:proofErr w:type="spellEnd"/>
+      <w:r>
+        <w:rPr>
+          <w:rFonts w:ascii="Times New Roman" w:hAnsi="Times New Roman" w:cs="Times New Roman"/>
+          <w:i/>
+        </w:rPr>
+        <w:t xml:space="preserve"> | </w:t>
+      </w:r>
+      <w:proofErr w:type="spellStart"/>
+      <w:r>
+        <w:rPr>
+          <w:rFonts w:ascii="Times New Roman" w:hAnsi="Times New Roman" w:cs="Times New Roman"/>
+          <w:i/>
+        </w:rPr>
+        <w:t>awk</w:t>
+      </w:r>
+      <w:proofErr w:type="spellEnd"/>
+      <w:r>
+        <w:rPr>
+          <w:rFonts w:ascii="Times New Roman" w:hAnsi="Times New Roman" w:cs="Times New Roman"/>
+          <w:i/>
+        </w:rPr>
+        <w:t xml:space="preserve"> -F'\t' '{ if($1!="Biological Products") print($1 "\t" $2 "\t" $3 ) }' &gt;</w:t>
+      </w:r>
+      <w:r>
+        <w:rPr>
+          <w:rFonts w:ascii="Times New Roman" w:hAnsi="Times New Roman" w:cs="Times New Roman"/>
+          <w:i/>
+        </w:rPr>
+        <w:t xml:space="preserve"> </w:t>
+      </w:r>
+      <w:proofErr w:type="spellStart"/>
+      <w:r>
+        <w:rPr>
+          <w:rFonts w:ascii="Times New Roman" w:hAnsi="Times New Roman" w:cs="Times New Roman"/>
+          <w:i/>
+        </w:rPr>
+        <w:t>INTERACTIONS_OUTPUT_FILE_uniquelist_drugsonly</w:t>
+      </w:r>
+      <w:r>
+        <w:rPr>
+          <w:rFonts w:ascii="Times New Roman" w:hAnsi="Times New Roman" w:cs="Times New Roman"/>
+          <w:i/>
+        </w:rPr>
+        <w:t>_filtered</w:t>
+      </w:r>
+      <w:proofErr w:type="spellEnd"/>
+    </w:p>
+    <w:p>
+      <w:pPr>
+        <w:spacing w:after="0"/>
+        <w:rPr>
+          <w:rFonts w:ascii="Times New Roman" w:hAnsi="Times New Roman" w:cs="Times New Roman"/>
+          <w:b/>
+          <w:color w:val="808080" w:themeColor="background1" w:themeShade="80"/>
+          <w:sz w:val="24"/>
+          <w:szCs w:val="24"/>
+        </w:rPr>
+      </w:pPr>
     </w:p>
     <w:p>
       <w:pPr>
@@ -2491,7 +3595,16 @@
           <w:sz w:val="32"/>
           <w:szCs w:val="32"/>
         </w:rPr>
-        <w:t>SUMMARY (Aug 2017)</w:t>
+        <w:t>SUMMARY (Dec</w:t>
+      </w:r>
+      <w:r>
+        <w:rPr>
+          <w:rFonts w:ascii="Times New Roman" w:hAnsi="Times New Roman" w:cs="Times New Roman"/>
+          <w:b/>
+          <w:sz w:val="32"/>
+          <w:szCs w:val="32"/>
+        </w:rPr>
+        <w:t xml:space="preserve"> 2017)</w:t>
       </w:r>
     </w:p>
     <w:p>
@@ -2544,7 +3657,23 @@
                 <w:rFonts w:ascii="Times New Roman" w:hAnsi="Times New Roman" w:cs="Times New Roman"/>
                 <w:b/>
               </w:rPr>
-              <w:t># of interactions</w:t>
+              <w:t xml:space="preserve"># </w:t>
+            </w:r>
+            <w:proofErr w:type="gramStart"/>
+            <w:r>
+              <w:rPr>
+                <w:rFonts w:ascii="Times New Roman" w:hAnsi="Times New Roman" w:cs="Times New Roman"/>
+                <w:b/>
+              </w:rPr>
+              <w:t>of</w:t>
+            </w:r>
+            <w:proofErr w:type="gramEnd"/>
+            <w:r>
+              <w:rPr>
+                <w:rFonts w:ascii="Times New Roman" w:hAnsi="Times New Roman" w:cs="Times New Roman"/>
+                <w:b/>
+              </w:rPr>
+              <w:t xml:space="preserve"> interactions</w:t>
             </w:r>
           </w:p>
         </w:tc>
@@ -2564,7 +3693,23 @@
                 <w:rFonts w:ascii="Times New Roman" w:hAnsi="Times New Roman" w:cs="Times New Roman"/>
                 <w:b/>
               </w:rPr>
-              <w:t># of chemicals/drugs</w:t>
+              <w:t xml:space="preserve"># </w:t>
+            </w:r>
+            <w:proofErr w:type="gramStart"/>
+            <w:r>
+              <w:rPr>
+                <w:rFonts w:ascii="Times New Roman" w:hAnsi="Times New Roman" w:cs="Times New Roman"/>
+                <w:b/>
+              </w:rPr>
+              <w:t>of</w:t>
+            </w:r>
+            <w:proofErr w:type="gramEnd"/>
+            <w:r>
+              <w:rPr>
+                <w:rFonts w:ascii="Times New Roman" w:hAnsi="Times New Roman" w:cs="Times New Roman"/>
+                <w:b/>
+              </w:rPr>
+              <w:t xml:space="preserve"> chemicals/drugs</w:t>
             </w:r>
           </w:p>
         </w:tc>
@@ -2584,7 +3729,23 @@
                 <w:rFonts w:ascii="Times New Roman" w:hAnsi="Times New Roman" w:cs="Times New Roman"/>
                 <w:b/>
               </w:rPr>
-              <w:t># of drugs</w:t>
+              <w:t xml:space="preserve"># </w:t>
+            </w:r>
+            <w:proofErr w:type="gramStart"/>
+            <w:r>
+              <w:rPr>
+                <w:rFonts w:ascii="Times New Roman" w:hAnsi="Times New Roman" w:cs="Times New Roman"/>
+                <w:b/>
+              </w:rPr>
+              <w:t>of</w:t>
+            </w:r>
+            <w:proofErr w:type="gramEnd"/>
+            <w:r>
+              <w:rPr>
+                <w:rFonts w:ascii="Times New Roman" w:hAnsi="Times New Roman" w:cs="Times New Roman"/>
+                <w:b/>
+              </w:rPr>
+              <w:t xml:space="preserve"> drugs</w:t>
             </w:r>
           </w:p>
         </w:tc>
@@ -2604,7 +3765,23 @@
                 <w:rFonts w:ascii="Times New Roman" w:hAnsi="Times New Roman" w:cs="Times New Roman"/>
                 <w:b/>
               </w:rPr>
-              <w:t># of genes</w:t>
+              <w:t xml:space="preserve"># </w:t>
+            </w:r>
+            <w:proofErr w:type="gramStart"/>
+            <w:r>
+              <w:rPr>
+                <w:rFonts w:ascii="Times New Roman" w:hAnsi="Times New Roman" w:cs="Times New Roman"/>
+                <w:b/>
+              </w:rPr>
+              <w:t>of</w:t>
+            </w:r>
+            <w:proofErr w:type="gramEnd"/>
+            <w:r>
+              <w:rPr>
+                <w:rFonts w:ascii="Times New Roman" w:hAnsi="Times New Roman" w:cs="Times New Roman"/>
+                <w:b/>
+              </w:rPr>
+              <w:t xml:space="preserve"> genes</w:t>
             </w:r>
           </w:p>
         </w:tc>
@@ -2801,6 +3978,102 @@
           </w:p>
         </w:tc>
       </w:tr>
+      <w:tr>
+        <w:tc>
+          <w:tcPr>
+            <w:tcW w:w="2088" w:type="dxa"/>
+          </w:tcPr>
+          <w:p>
+            <w:pPr>
+              <w:rPr>
+                <w:rFonts w:ascii="Times New Roman" w:hAnsi="Times New Roman" w:cs="Times New Roman"/>
+              </w:rPr>
+            </w:pPr>
+            <w:r>
+              <w:rPr>
+                <w:rFonts w:ascii="Times New Roman" w:hAnsi="Times New Roman" w:cs="Times New Roman"/>
+              </w:rPr>
+              <w:t>Drug-gene (filtered)</w:t>
+            </w:r>
+          </w:p>
+        </w:tc>
+        <w:tc>
+          <w:tcPr>
+            <w:tcW w:w="1800" w:type="dxa"/>
+          </w:tcPr>
+          <w:p>
+            <w:pPr>
+              <w:jc w:val="center"/>
+              <w:rPr>
+                <w:rFonts w:ascii="Times New Roman" w:hAnsi="Times New Roman" w:cs="Times New Roman"/>
+              </w:rPr>
+            </w:pPr>
+            <w:r>
+              <w:rPr>
+                <w:rFonts w:ascii="Times New Roman" w:hAnsi="Times New Roman" w:cs="Times New Roman"/>
+              </w:rPr>
+              <w:t>240,383</w:t>
+            </w:r>
+          </w:p>
+        </w:tc>
+        <w:tc>
+          <w:tcPr>
+            <w:tcW w:w="2160" w:type="dxa"/>
+          </w:tcPr>
+          <w:p>
+            <w:pPr>
+              <w:jc w:val="center"/>
+              <w:rPr>
+                <w:rFonts w:ascii="Times New Roman" w:hAnsi="Times New Roman" w:cs="Times New Roman"/>
+              </w:rPr>
+            </w:pPr>
+            <w:r>
+              <w:rPr>
+                <w:rFonts w:ascii="Times New Roman" w:hAnsi="Times New Roman" w:cs="Times New Roman"/>
+              </w:rPr>
+              <w:t>-</w:t>
+            </w:r>
+          </w:p>
+        </w:tc>
+        <w:tc>
+          <w:tcPr>
+            <w:tcW w:w="1242" w:type="dxa"/>
+          </w:tcPr>
+          <w:p>
+            <w:pPr>
+              <w:jc w:val="center"/>
+              <w:rPr>
+                <w:rFonts w:ascii="Times New Roman" w:hAnsi="Times New Roman" w:cs="Times New Roman"/>
+              </w:rPr>
+            </w:pPr>
+            <w:r>
+              <w:rPr>
+                <w:rFonts w:ascii="Times New Roman" w:hAnsi="Times New Roman" w:cs="Times New Roman"/>
+              </w:rPr>
+              <w:t>5,054</w:t>
+            </w:r>
+          </w:p>
+        </w:tc>
+        <w:tc>
+          <w:tcPr>
+            <w:tcW w:w="1242" w:type="dxa"/>
+          </w:tcPr>
+          <w:p>
+            <w:pPr>
+              <w:jc w:val="center"/>
+              <w:rPr>
+                <w:rFonts w:ascii="Times New Roman" w:hAnsi="Times New Roman" w:cs="Times New Roman"/>
+              </w:rPr>
+            </w:pPr>
+            <w:r>
+              <w:rPr>
+                <w:rFonts w:ascii="Times New Roman" w:hAnsi="Times New Roman" w:cs="Times New Roman"/>
+              </w:rPr>
+              <w:t>20,684</w:t>
+            </w:r>
+          </w:p>
+        </w:tc>
+      </w:tr>
     </w:tbl>
     <w:p>
       <w:pPr>
@@ -2809,6 +4082,8 @@
           <w:rFonts w:ascii="Times New Roman" w:hAnsi="Times New Roman" w:cs="Times New Roman"/>
         </w:rPr>
       </w:pPr>
+      <w:bookmarkStart w:id="0" w:name="_GoBack"/>
+      <w:bookmarkEnd w:id="0"/>
     </w:p>
     <w:sectPr>
       <w:pgSz w:w="12240" w:h="15840"/>
@@ -2992,6 +4267,7 @@
   <w:style w:type="character" w:default="1" w:styleId="DefaultParagraphFont">
     <w:name w:val="Default Paragraph Font"/>
     <w:uiPriority w:val="1"/>
+    <w:semiHidden/>
     <w:unhideWhenUsed/>
   </w:style>
   <w:style w:type="table" w:default="1" w:styleId="TableNormal">
@@ -3239,6 +4515,7 @@
   <w:style w:type="character" w:default="1" w:styleId="DefaultParagraphFont">
     <w:name w:val="Default Paragraph Font"/>
     <w:uiPriority w:val="1"/>
+    <w:semiHidden/>
     <w:unhideWhenUsed/>
   </w:style>
   <w:style w:type="table" w:default="1" w:styleId="TableNormal">
@@ -3569,7 +4846,7 @@
   <a:extraClrSchemeLst/>
   <a:extLst>
     <a:ext uri="{05A4C25C-085E-4340-85A3-A5531E510DB2}">
-      <thm15:themeFamily xmlns="" xmlns:thm15="http://schemas.microsoft.com/office/thememl/2012/main" name="Office Theme" id="{62F939B6-93AF-4DB8-9C6B-D6C7DFDC589F}" vid="{4A3C46E8-61CC-4603-A589-7422A47A8E4A}"/>
+      <thm15:themeFamily xmlns:thm15="http://schemas.microsoft.com/office/thememl/2012/main" xmlns="" name="Office Theme" id="{62F939B6-93AF-4DB8-9C6B-D6C7DFDC589F}" vid="{4A3C46E8-61CC-4603-A589-7422A47A8E4A}"/>
     </a:ext>
   </a:extLst>
 </a:theme>

</xml_diff>